<commit_message>
docs: ✏️ remove space
</commit_message>
<xml_diff>
--- a/Git_Style.docx
+++ b/Git_Style.docx
@@ -11,6 +11,7 @@
           <w:szCs w:val="21"/>
         </w:rPr>
       </w:pPr>
+      <w:bookmarkStart w:id="0" w:name="_GoBack"/>
       <w:r>
         <w:rPr>
           <w:rFonts w:ascii="微软雅黑" w:eastAsia="微软雅黑" w:hAnsi="微软雅黑" w:hint="eastAsia"/>
@@ -40,14 +41,6 @@
       <w:r>
         <w:rPr>
           <w:rFonts w:ascii="微软雅黑" w:eastAsia="微软雅黑" w:hAnsi="微软雅黑" w:hint="eastAsia"/>
-          <w:color w:val="191F25"/>
-          <w:szCs w:val="21"/>
-        </w:rPr>
-        <w:br/>
-      </w:r>
-      <w:r>
-        <w:rPr>
-          <w:rFonts w:ascii="微软雅黑" w:eastAsia="微软雅黑" w:hAnsi="微软雅黑" w:hint="eastAsia"/>
           <w:b/>
           <w:color w:val="191F25"/>
           <w:szCs w:val="21"/>
@@ -164,6 +157,7 @@
         </w:rPr>
         <w:t xml:space="preserve"> q ! </w:t>
       </w:r>
+      <w:bookmarkEnd w:id="0"/>
       <w:r>
         <w:rPr>
           <w:rFonts w:ascii="微软雅黑" w:eastAsia="微软雅黑" w:hAnsi="微软雅黑" w:hint="eastAsia"/>
@@ -340,7 +334,15 @@
           <w:szCs w:val="21"/>
         </w:rPr>
         <w:br/>
-        <w:t>git pull 地址 : 取回远程地址某个分支的更新，与当前本地的指定分支合并（有冲突，则</w:t>
+        <w:t>git pull 地址 : 取回远程地址某个分支的更新，与当前本地的指定分支合并（有冲突，则更改）</w:t>
+      </w:r>
+      <w:r>
+        <w:rPr>
+          <w:rFonts w:ascii="微软雅黑" w:eastAsia="微软雅黑" w:hAnsi="微软雅黑" w:hint="eastAsia"/>
+          <w:color w:val="191F25"/>
+          <w:szCs w:val="21"/>
+        </w:rPr>
+        <w:br/>
       </w:r>
       <w:r>
         <w:rPr>
@@ -349,15 +351,6 @@
           <w:szCs w:val="21"/>
         </w:rPr>
         <w:lastRenderedPageBreak/>
-        <w:t>更改）</w:t>
-      </w:r>
-      <w:r>
-        <w:rPr>
-          <w:rFonts w:ascii="微软雅黑" w:eastAsia="微软雅黑" w:hAnsi="微软雅黑" w:hint="eastAsia"/>
-          <w:color w:val="191F25"/>
-          <w:szCs w:val="21"/>
-        </w:rPr>
-        <w:br/>
         <w:t>git pull origin next：master ：取回origin主机的next分支，与本地的master分支合并</w:t>
       </w:r>
       <w:r>
@@ -617,7 +610,18 @@
           <w:szCs w:val="21"/>
         </w:rPr>
         <w:br/>
-      </w:r>
+        <w:t>git branch -a //查看本地分支&amp;&amp;查看远端分支（但并不全，查看全部远端分支请去</w:t>
+      </w:r>
+      <w:proofErr w:type="spellStart"/>
+      <w:r>
+        <w:rPr>
+          <w:rFonts w:ascii="微软雅黑" w:eastAsia="微软雅黑" w:hAnsi="微软雅黑" w:hint="eastAsia"/>
+          <w:color w:val="191F25"/>
+          <w:szCs w:val="21"/>
+        </w:rPr>
+        <w:t>gitlab</w:t>
+      </w:r>
+      <w:proofErr w:type="spellEnd"/>
       <w:r>
         <w:rPr>
           <w:rFonts w:ascii="微软雅黑" w:eastAsia="微软雅黑" w:hAnsi="微软雅黑" w:hint="eastAsia"/>
@@ -625,7 +629,34 @@
           <w:szCs w:val="21"/>
         </w:rPr>
         <w:lastRenderedPageBreak/>
-        <w:t>git branch -a //查看本地分支&amp;&amp;查看远端分支（但并不全，查看全部远端分支请去</w:t>
+        <w:t>上，或者查找其他命令）</w:t>
+      </w:r>
+      <w:r>
+        <w:rPr>
+          <w:rFonts w:ascii="微软雅黑" w:eastAsia="微软雅黑" w:hAnsi="微软雅黑" w:hint="eastAsia"/>
+          <w:color w:val="191F25"/>
+          <w:szCs w:val="21"/>
+        </w:rPr>
+        <w:br/>
+        <w:t>git pull //获取master分支或者已经绑定的远端分支上的代码</w:t>
+      </w:r>
+      <w:r>
+        <w:rPr>
+          <w:rFonts w:ascii="微软雅黑" w:eastAsia="微软雅黑" w:hAnsi="微软雅黑" w:hint="eastAsia"/>
+          <w:color w:val="191F25"/>
+          <w:szCs w:val="21"/>
+        </w:rPr>
+        <w:br/>
+        <w:t>git pull origin 分支号 //获取远端分支上的代码</w:t>
+      </w:r>
+      <w:r>
+        <w:rPr>
+          <w:rFonts w:ascii="微软雅黑" w:eastAsia="微软雅黑" w:hAnsi="微软雅黑" w:hint="eastAsia"/>
+          <w:color w:val="191F25"/>
+          <w:szCs w:val="21"/>
+        </w:rPr>
+        <w:br/>
+        <w:t>git add . //(注意有点号) , 相当于</w:t>
       </w:r>
       <w:proofErr w:type="spellStart"/>
       <w:r>
@@ -634,6 +665,60 @@
           <w:color w:val="191F25"/>
           <w:szCs w:val="21"/>
         </w:rPr>
+        <w:t>svn</w:t>
+      </w:r>
+      <w:proofErr w:type="spellEnd"/>
+      <w:r>
+        <w:rPr>
+          <w:rFonts w:ascii="微软雅黑" w:eastAsia="微软雅黑" w:hAnsi="微软雅黑" w:hint="eastAsia"/>
+          <w:color w:val="191F25"/>
+          <w:szCs w:val="21"/>
+        </w:rPr>
+        <w:t xml:space="preserve"> 的add 功能， 添加所有新创建的文件到缓存。</w:t>
+      </w:r>
+      <w:r>
+        <w:rPr>
+          <w:rFonts w:ascii="微软雅黑" w:eastAsia="微软雅黑" w:hAnsi="微软雅黑" w:hint="eastAsia"/>
+          <w:color w:val="191F25"/>
+          <w:szCs w:val="21"/>
+        </w:rPr>
+        <w:br/>
+        <w:t>git commit -am XXX //提交代码到本地缓存区域</w:t>
+      </w:r>
+      <w:r>
+        <w:rPr>
+          <w:rFonts w:ascii="微软雅黑" w:eastAsia="微软雅黑" w:hAnsi="微软雅黑" w:hint="eastAsia"/>
+          <w:color w:val="191F25"/>
+          <w:szCs w:val="21"/>
+        </w:rPr>
+        <w:br/>
+        <w:t>git status //查看当前代码状态，一般push代码前都要习惯性看一下当前代码状态。</w:t>
+      </w:r>
+      <w:r>
+        <w:rPr>
+          <w:rFonts w:ascii="微软雅黑" w:eastAsia="微软雅黑" w:hAnsi="微软雅黑" w:hint="eastAsia"/>
+          <w:color w:val="191F25"/>
+          <w:szCs w:val="21"/>
+        </w:rPr>
+        <w:br/>
+        <w:t>git push origin 分支号 //推送代码到远端分支， 注意push前应该先git pull 一下对应分支的远端代码， 才可以提交。</w:t>
+      </w:r>
+      <w:r>
+        <w:rPr>
+          <w:rFonts w:ascii="微软雅黑" w:eastAsia="微软雅黑" w:hAnsi="微软雅黑" w:hint="eastAsia"/>
+          <w:color w:val="191F25"/>
+          <w:szCs w:val="21"/>
+        </w:rPr>
+        <w:br/>
+        <w:t>git push origin 分支号 -f //强行推送代码到远端，（</w:t>
+      </w:r>
+      <w:proofErr w:type="spellStart"/>
+      <w:r>
+        <w:rPr>
+          <w:rFonts w:ascii="微软雅黑" w:eastAsia="微软雅黑" w:hAnsi="微软雅黑" w:hint="eastAsia"/>
+          <w:color w:val="191F25"/>
+          <w:szCs w:val="21"/>
+        </w:rPr>
         <w:t>gitlab</w:t>
       </w:r>
       <w:proofErr w:type="spellEnd"/>
@@ -643,34 +728,34 @@
           <w:color w:val="191F25"/>
           <w:szCs w:val="21"/>
         </w:rPr>
-        <w:t>上，或者查找其他命令）</w:t>
-      </w:r>
-      <w:r>
-        <w:rPr>
-          <w:rFonts w:ascii="微软雅黑" w:eastAsia="微软雅黑" w:hAnsi="微软雅黑" w:hint="eastAsia"/>
-          <w:color w:val="191F25"/>
-          <w:szCs w:val="21"/>
-        </w:rPr>
-        <w:br/>
-        <w:t>git pull //获取master分支或者已经绑定的远端分支上的代码</w:t>
-      </w:r>
-      <w:r>
-        <w:rPr>
-          <w:rFonts w:ascii="微软雅黑" w:eastAsia="微软雅黑" w:hAnsi="微软雅黑" w:hint="eastAsia"/>
-          <w:color w:val="191F25"/>
-          <w:szCs w:val="21"/>
-        </w:rPr>
-        <w:br/>
-        <w:t>git pull origin 分支号 //获取远端分支上的代码</w:t>
-      </w:r>
-      <w:r>
-        <w:rPr>
-          <w:rFonts w:ascii="微软雅黑" w:eastAsia="微软雅黑" w:hAnsi="微软雅黑" w:hint="eastAsia"/>
-          <w:color w:val="191F25"/>
-          <w:szCs w:val="21"/>
-        </w:rPr>
-        <w:br/>
-        <w:t>git add . //(注意有点号) , 相当于</w:t>
+        <w:t xml:space="preserve"> 上有些情况不允许你推送代码，比如你的版本领先master，但是你又不能去获取master代码， 有时候跳版本的时候会遇到这种问题）</w:t>
+      </w:r>
+      <w:r>
+        <w:rPr>
+          <w:rFonts w:ascii="微软雅黑" w:eastAsia="微软雅黑" w:hAnsi="微软雅黑" w:hint="eastAsia"/>
+          <w:color w:val="191F25"/>
+          <w:szCs w:val="21"/>
+        </w:rPr>
+        <w:br/>
+        <w:t>git merge 分支号 //合并当前和分支号的代码。</w:t>
+      </w:r>
+      <w:r>
+        <w:rPr>
+          <w:rFonts w:ascii="微软雅黑" w:eastAsia="微软雅黑" w:hAnsi="微软雅黑" w:hint="eastAsia"/>
+          <w:color w:val="191F25"/>
+          <w:szCs w:val="21"/>
+        </w:rPr>
+        <w:br/>
+        <w:t>git log //查看当前分支的本地提交记录</w:t>
+      </w:r>
+      <w:r>
+        <w:rPr>
+          <w:rFonts w:ascii="微软雅黑" w:eastAsia="微软雅黑" w:hAnsi="微软雅黑" w:hint="eastAsia"/>
+          <w:color w:val="191F25"/>
+          <w:szCs w:val="21"/>
+        </w:rPr>
+        <w:br/>
+        <w:t>git reset --hard 提交的UUID //把代码恢复到某次提交上去 （这个</w:t>
       </w:r>
       <w:proofErr w:type="spellStart"/>
       <w:r>
@@ -679,7 +764,7 @@
           <w:color w:val="191F25"/>
           <w:szCs w:val="21"/>
         </w:rPr>
-        <w:t>svn</w:t>
+        <w:t>uuid</w:t>
       </w:r>
       <w:proofErr w:type="spellEnd"/>
       <w:r>
@@ -688,43 +773,59 @@
           <w:color w:val="191F25"/>
           <w:szCs w:val="21"/>
         </w:rPr>
-        <w:t xml:space="preserve"> 的add 功能， 添加所有新创建的文件到缓存。</w:t>
-      </w:r>
-      <w:r>
-        <w:rPr>
-          <w:rFonts w:ascii="微软雅黑" w:eastAsia="微软雅黑" w:hAnsi="微软雅黑" w:hint="eastAsia"/>
-          <w:color w:val="191F25"/>
-          <w:szCs w:val="21"/>
-        </w:rPr>
-        <w:br/>
-        <w:t>git commit -am XXX //提交代码到本地缓存区域</w:t>
-      </w:r>
-      <w:r>
-        <w:rPr>
-          <w:rFonts w:ascii="微软雅黑" w:eastAsia="微软雅黑" w:hAnsi="微软雅黑" w:hint="eastAsia"/>
-          <w:color w:val="191F25"/>
-          <w:szCs w:val="21"/>
-        </w:rPr>
-        <w:br/>
-        <w:t>git status //查看当前代码状态，一般push代码前都要习惯性看一下当前代码状态。</w:t>
-      </w:r>
-      <w:r>
-        <w:rPr>
-          <w:rFonts w:ascii="微软雅黑" w:eastAsia="微软雅黑" w:hAnsi="微软雅黑" w:hint="eastAsia"/>
-          <w:color w:val="191F25"/>
-          <w:szCs w:val="21"/>
-        </w:rPr>
-        <w:br/>
-        <w:t>git push origin 分支号 //推送代码到远端分支， 注意push前应该先git pull 一下对应分支的远端代码， 才可以提交。</w:t>
-      </w:r>
-      <w:r>
-        <w:rPr>
-          <w:rFonts w:ascii="微软雅黑" w:eastAsia="微软雅黑" w:hAnsi="微软雅黑" w:hint="eastAsia"/>
-          <w:color w:val="191F25"/>
-          <w:szCs w:val="21"/>
-        </w:rPr>
-        <w:br/>
-        <w:t>git push origin 分支号 -f //强行推送代码到远端，（</w:t>
+        <w:t>可以是本地，也可以是远端， 注意，这个命令非常好用。值得掌握。）</w:t>
+      </w:r>
+      <w:r>
+        <w:rPr>
+          <w:rFonts w:ascii="微软雅黑" w:eastAsia="微软雅黑" w:hAnsi="微软雅黑" w:hint="eastAsia"/>
+          <w:color w:val="191F25"/>
+          <w:szCs w:val="21"/>
+        </w:rPr>
+        <w:br/>
+        <w:t>在git的世界里，如果你提交过代码， 那么理论上他就已经存在于你的缓存里，就算没有push也可以通过其他手段找回来。 所以要勇于删除没用的代码和无用的文件， 将来需要时用git找回，会是聪明的做法，始终保持代码和文件系 统清洁。</w:t>
+      </w:r>
+      <w:r>
+        <w:rPr>
+          <w:rFonts w:ascii="微软雅黑" w:eastAsia="微软雅黑" w:hAnsi="微软雅黑" w:hint="eastAsia"/>
+          <w:color w:val="191F25"/>
+          <w:szCs w:val="21"/>
+        </w:rPr>
+        <w:br/>
+      </w:r>
+      <w:r>
+        <w:rPr>
+          <w:rFonts w:ascii="微软雅黑" w:eastAsia="微软雅黑" w:hAnsi="微软雅黑" w:hint="eastAsia"/>
+          <w:color w:val="191F25"/>
+          <w:szCs w:val="21"/>
+        </w:rPr>
+        <w:br/>
+      </w:r>
+      <w:r>
+        <w:rPr>
+          <w:rFonts w:ascii="微软雅黑" w:eastAsia="微软雅黑" w:hAnsi="微软雅黑" w:hint="eastAsia"/>
+          <w:b/>
+          <w:color w:val="191F25"/>
+          <w:szCs w:val="21"/>
+        </w:rPr>
+        <w:t>项目流程：当前分支：红色</w:t>
+      </w:r>
+      <w:r>
+        <w:rPr>
+          <w:rFonts w:ascii="微软雅黑" w:eastAsia="微软雅黑" w:hAnsi="微软雅黑" w:hint="eastAsia"/>
+          <w:color w:val="191F25"/>
+          <w:szCs w:val="21"/>
+        </w:rPr>
+        <w:br/>
+        <w:t>本地自测-&gt;发预发-&gt;后台同学联测</w:t>
+      </w:r>
+      <w:r>
+        <w:rPr>
+          <w:rFonts w:ascii="微软雅黑" w:eastAsia="微软雅黑" w:hAnsi="微软雅黑" w:hint="eastAsia"/>
+          <w:color w:val="191F25"/>
+          <w:szCs w:val="21"/>
+        </w:rPr>
+        <w:br/>
+        <w:t>克隆：git clone 网址(http/</w:t>
       </w:r>
       <w:proofErr w:type="spellStart"/>
       <w:r>
@@ -733,7 +834,7 @@
           <w:color w:val="191F25"/>
           <w:szCs w:val="21"/>
         </w:rPr>
-        <w:t>gitlab</w:t>
+        <w:t>ssh</w:t>
       </w:r>
       <w:proofErr w:type="spellEnd"/>
       <w:r>
@@ -742,95 +843,7 @@
           <w:color w:val="191F25"/>
           <w:szCs w:val="21"/>
         </w:rPr>
-        <w:t xml:space="preserve"> 上有些情况不允许你推送代码，比如你的版本领先master，但是你又不能去获取master代码， 有时候跳版本的时候会遇到这种问题）</w:t>
-      </w:r>
-      <w:r>
-        <w:rPr>
-          <w:rFonts w:ascii="微软雅黑" w:eastAsia="微软雅黑" w:hAnsi="微软雅黑" w:hint="eastAsia"/>
-          <w:color w:val="191F25"/>
-          <w:szCs w:val="21"/>
-        </w:rPr>
-        <w:br/>
-        <w:t>git merge 分支号 //合并当前和分支号的代码。</w:t>
-      </w:r>
-      <w:r>
-        <w:rPr>
-          <w:rFonts w:ascii="微软雅黑" w:eastAsia="微软雅黑" w:hAnsi="微软雅黑" w:hint="eastAsia"/>
-          <w:color w:val="191F25"/>
-          <w:szCs w:val="21"/>
-        </w:rPr>
-        <w:br/>
-        <w:t>git log //查看当前分支的本地提交记录</w:t>
-      </w:r>
-      <w:r>
-        <w:rPr>
-          <w:rFonts w:ascii="微软雅黑" w:eastAsia="微软雅黑" w:hAnsi="微软雅黑" w:hint="eastAsia"/>
-          <w:color w:val="191F25"/>
-          <w:szCs w:val="21"/>
-        </w:rPr>
-        <w:br/>
-        <w:t>git reset --hard 提交的UUID //把代码恢复到某次提交上去 （这个</w:t>
-      </w:r>
-      <w:proofErr w:type="spellStart"/>
-      <w:r>
-        <w:rPr>
-          <w:rFonts w:ascii="微软雅黑" w:eastAsia="微软雅黑" w:hAnsi="微软雅黑" w:hint="eastAsia"/>
-          <w:color w:val="191F25"/>
-          <w:szCs w:val="21"/>
-        </w:rPr>
-        <w:t>uuid</w:t>
-      </w:r>
-      <w:proofErr w:type="spellEnd"/>
-      <w:r>
-        <w:rPr>
-          <w:rFonts w:ascii="微软雅黑" w:eastAsia="微软雅黑" w:hAnsi="微软雅黑" w:hint="eastAsia"/>
-          <w:color w:val="191F25"/>
-          <w:szCs w:val="21"/>
-        </w:rPr>
-        <w:t>可以是本地，也可以是远端， 注意，这个命令非常好用。值得掌握。）</w:t>
-      </w:r>
-      <w:r>
-        <w:rPr>
-          <w:rFonts w:ascii="微软雅黑" w:eastAsia="微软雅黑" w:hAnsi="微软雅黑" w:hint="eastAsia"/>
-          <w:color w:val="191F25"/>
-          <w:szCs w:val="21"/>
-        </w:rPr>
-        <w:br/>
-        <w:t>在git的世界里，如果你提交过代码， 那么理论上他就已经存在于你的缓存里，就算没有push也可以通过其他手段找回来。 所以要勇于删除没用的代码和无用的文件， 将来需要时用git找回，会是聪明的做法，始终保持代码和文件系 统清洁。</w:t>
-      </w:r>
-      <w:r>
-        <w:rPr>
-          <w:rFonts w:ascii="微软雅黑" w:eastAsia="微软雅黑" w:hAnsi="微软雅黑" w:hint="eastAsia"/>
-          <w:color w:val="191F25"/>
-          <w:szCs w:val="21"/>
-        </w:rPr>
-        <w:br/>
-      </w:r>
-      <w:r>
-        <w:rPr>
-          <w:rFonts w:ascii="微软雅黑" w:eastAsia="微软雅黑" w:hAnsi="微软雅黑" w:hint="eastAsia"/>
-          <w:color w:val="191F25"/>
-          <w:szCs w:val="21"/>
-        </w:rPr>
-        <w:br/>
-      </w:r>
-      <w:r>
-        <w:rPr>
-          <w:rFonts w:ascii="微软雅黑" w:eastAsia="微软雅黑" w:hAnsi="微软雅黑" w:hint="eastAsia"/>
-          <w:b/>
-          <w:color w:val="191F25"/>
-          <w:szCs w:val="21"/>
-        </w:rPr>
-        <w:t>项目流程：当前分支：红色</w:t>
-      </w:r>
-      <w:r>
-        <w:rPr>
-          <w:rFonts w:ascii="微软雅黑" w:eastAsia="微软雅黑" w:hAnsi="微软雅黑" w:hint="eastAsia"/>
-          <w:color w:val="191F25"/>
-          <w:szCs w:val="21"/>
-        </w:rPr>
-        <w:br/>
-        <w:t>本地自测-&gt;发预发-&gt;后台同学联测</w:t>
+        <w:t>)</w:t>
       </w:r>
       <w:r>
         <w:rPr>
@@ -847,33 +860,6 @@
           <w:szCs w:val="21"/>
         </w:rPr>
         <w:lastRenderedPageBreak/>
-        <w:t>克隆：git clone 网址(http/</w:t>
-      </w:r>
-      <w:proofErr w:type="spellStart"/>
-      <w:r>
-        <w:rPr>
-          <w:rFonts w:ascii="微软雅黑" w:eastAsia="微软雅黑" w:hAnsi="微软雅黑" w:hint="eastAsia"/>
-          <w:color w:val="191F25"/>
-          <w:szCs w:val="21"/>
-        </w:rPr>
-        <w:t>ssh</w:t>
-      </w:r>
-      <w:proofErr w:type="spellEnd"/>
-      <w:r>
-        <w:rPr>
-          <w:rFonts w:ascii="微软雅黑" w:eastAsia="微软雅黑" w:hAnsi="微软雅黑" w:hint="eastAsia"/>
-          <w:color w:val="191F25"/>
-          <w:szCs w:val="21"/>
-        </w:rPr>
-        <w:t>)</w:t>
-      </w:r>
-      <w:r>
-        <w:rPr>
-          <w:rFonts w:ascii="微软雅黑" w:eastAsia="微软雅黑" w:hAnsi="微软雅黑" w:hint="eastAsia"/>
-          <w:color w:val="191F25"/>
-          <w:szCs w:val="21"/>
-        </w:rPr>
-        <w:br/>
         <w:t>修改完毕之后：</w:t>
       </w:r>
       <w:r>
@@ -1404,17 +1390,7 @@
           <w:color w:val="191F25"/>
           <w:szCs w:val="21"/>
         </w:rPr>
-        <w:t>6: 将本地代码推上远程日</w:t>
-      </w:r>
-      <w:bookmarkStart w:id="0" w:name="_GoBack"/>
-      <w:bookmarkEnd w:id="0"/>
-      <w:r>
-        <w:rPr>
-          <w:rFonts w:ascii="微软雅黑" w:eastAsia="微软雅黑" w:hAnsi="微软雅黑" w:hint="eastAsia"/>
-          <w:color w:val="191F25"/>
-          <w:szCs w:val="21"/>
-        </w:rPr>
-        <w:t>常分支上</w:t>
+        <w:t>6: 将本地代码推上远程日常分支上</w:t>
       </w:r>
       <w:r>
         <w:rPr>

</xml_diff>

<commit_message>
fix: 🐛 git pull 撤销
</commit_message>
<xml_diff>
--- a/Git_Style.docx
+++ b/Git_Style.docx
@@ -384,6 +384,14 @@
         </w:rPr>
         <w:t>git切换远程分支</w:t>
       </w:r>
+      <w:r>
+        <w:rPr>
+          <w:rFonts w:ascii="微软雅黑" w:eastAsia="微软雅黑" w:hAnsi="微软雅黑" w:hint="eastAsia"/>
+          <w:color w:val="191F25"/>
+          <w:szCs w:val="21"/>
+        </w:rPr>
+        <w:t>（新创建本地分支在origin的基础上）</w:t>
+      </w:r>
     </w:p>
     <w:p>
       <w:pPr>
@@ -497,6 +505,298 @@
     </w:p>
     <w:p>
       <w:pPr>
+        <w:pStyle w:val="a6"/>
+        <w:widowControl/>
+        <w:numPr>
+          <w:ilvl w:val="0"/>
+          <w:numId w:val="1"/>
+        </w:numPr>
+        <w:shd w:val="clear" w:color="auto" w:fill="FFFFFF"/>
+        <w:ind w:firstLineChars="0"/>
+        <w:jc w:val="left"/>
+        <w:outlineLvl w:val="0"/>
+        <w:rPr>
+          <w:rFonts w:ascii="微软雅黑" w:eastAsia="微软雅黑" w:hAnsi="微软雅黑"/>
+          <w:color w:val="191F25"/>
+          <w:szCs w:val="21"/>
+        </w:rPr>
+      </w:pPr>
+      <w:r>
+        <w:rPr>
+          <w:rFonts w:ascii="微软雅黑" w:eastAsia="微软雅黑" w:hAnsi="微软雅黑"/>
+          <w:color w:val="191F25"/>
+          <w:szCs w:val="21"/>
+        </w:rPr>
+        <w:t>git pul</w:t>
+      </w:r>
+      <w:r>
+        <w:rPr>
+          <w:rFonts w:ascii="微软雅黑" w:eastAsia="微软雅黑" w:hAnsi="微软雅黑" w:hint="eastAsia"/>
+          <w:color w:val="191F25"/>
+          <w:szCs w:val="21"/>
+        </w:rPr>
+        <w:t>l撤销</w:t>
+      </w:r>
+    </w:p>
+    <w:p>
+      <w:pPr>
+        <w:pStyle w:val="a6"/>
+        <w:widowControl/>
+        <w:shd w:val="clear" w:color="auto" w:fill="FFFFFF"/>
+        <w:ind w:left="420" w:firstLineChars="0" w:firstLine="0"/>
+        <w:jc w:val="left"/>
+        <w:outlineLvl w:val="0"/>
+        <w:rPr>
+          <w:rFonts w:ascii="微软雅黑" w:eastAsia="微软雅黑" w:hAnsi="微软雅黑" w:hint="eastAsia"/>
+          <w:color w:val="191F25"/>
+          <w:szCs w:val="21"/>
+        </w:rPr>
+      </w:pPr>
+      <w:r>
+        <w:rPr>
+          <w:rFonts w:ascii="微软雅黑" w:eastAsia="微软雅黑" w:hAnsi="微软雅黑" w:hint="eastAsia"/>
+          <w:color w:val="191F25"/>
+          <w:szCs w:val="21"/>
+        </w:rPr>
+        <w:t>g</w:t>
+      </w:r>
+      <w:r>
+        <w:rPr>
+          <w:rFonts w:ascii="微软雅黑" w:eastAsia="微软雅黑" w:hAnsi="微软雅黑"/>
+          <w:color w:val="191F25"/>
+          <w:szCs w:val="21"/>
+        </w:rPr>
+        <w:t xml:space="preserve">it </w:t>
+      </w:r>
+      <w:proofErr w:type="spellStart"/>
+      <w:r>
+        <w:rPr>
+          <w:rFonts w:ascii="微软雅黑" w:eastAsia="微软雅黑" w:hAnsi="微软雅黑"/>
+          <w:color w:val="191F25"/>
+          <w:szCs w:val="21"/>
+        </w:rPr>
+        <w:t>reflog</w:t>
+      </w:r>
+      <w:proofErr w:type="spellEnd"/>
+      <w:r>
+        <w:rPr>
+          <w:rFonts w:ascii="微软雅黑" w:eastAsia="微软雅黑" w:hAnsi="微软雅黑"/>
+          <w:color w:val="191F25"/>
+          <w:szCs w:val="21"/>
+        </w:rPr>
+        <w:t xml:space="preserve"> : </w:t>
+      </w:r>
+      <w:r>
+        <w:rPr>
+          <w:rFonts w:ascii="微软雅黑" w:eastAsia="微软雅黑" w:hAnsi="微软雅黑" w:hint="eastAsia"/>
+          <w:color w:val="191F25"/>
+          <w:szCs w:val="21"/>
+        </w:rPr>
+        <w:t>查看git记录（</w:t>
+      </w:r>
+      <w:r>
+        <w:rPr>
+          <w:rFonts w:ascii="Consolas" w:hAnsi="Consolas"/>
+          <w:color w:val="E83E8C"/>
+          <w:sz w:val="23"/>
+          <w:szCs w:val="23"/>
+          <w:shd w:val="clear" w:color="auto" w:fill="F9F2F4"/>
+        </w:rPr>
+        <w:t>HEAD@{0}</w:t>
+      </w:r>
+      <w:r>
+        <w:rPr>
+          <w:rFonts w:ascii="Consolas" w:hAnsi="Consolas" w:hint="eastAsia"/>
+          <w:color w:val="E83E8C"/>
+          <w:sz w:val="23"/>
+          <w:szCs w:val="23"/>
+          <w:shd w:val="clear" w:color="auto" w:fill="F9F2F4"/>
+        </w:rPr>
+        <w:t>：</w:t>
+      </w:r>
+      <w:r>
+        <w:rPr>
+          <w:rFonts w:ascii="Consolas" w:hAnsi="Consolas" w:hint="eastAsia"/>
+          <w:color w:val="E83E8C"/>
+          <w:sz w:val="23"/>
+          <w:szCs w:val="23"/>
+          <w:shd w:val="clear" w:color="auto" w:fill="F9F2F4"/>
+        </w:rPr>
+        <w:t xml:space="preserve"> </w:t>
+      </w:r>
+      <w:r>
+        <w:rPr>
+          <w:rFonts w:ascii="Consolas" w:hAnsi="Consolas" w:hint="eastAsia"/>
+          <w:color w:val="E83E8C"/>
+          <w:sz w:val="23"/>
+          <w:szCs w:val="23"/>
+          <w:shd w:val="clear" w:color="auto" w:fill="F9F2F4"/>
+        </w:rPr>
+        <w:t>最近的记录</w:t>
+      </w:r>
+      <w:r>
+        <w:rPr>
+          <w:rFonts w:ascii="微软雅黑" w:eastAsia="微软雅黑" w:hAnsi="微软雅黑" w:hint="eastAsia"/>
+          <w:color w:val="191F25"/>
+          <w:szCs w:val="21"/>
+        </w:rPr>
+        <w:t>）</w:t>
+      </w:r>
+    </w:p>
+    <w:p>
+      <w:pPr>
+        <w:pStyle w:val="a6"/>
+        <w:widowControl/>
+        <w:shd w:val="clear" w:color="auto" w:fill="FFFFFF"/>
+        <w:ind w:left="420" w:firstLineChars="0" w:firstLine="0"/>
+        <w:jc w:val="left"/>
+        <w:outlineLvl w:val="0"/>
+        <w:rPr>
+          <w:rFonts w:ascii="微软雅黑" w:eastAsia="微软雅黑" w:hAnsi="微软雅黑" w:hint="eastAsia"/>
+          <w:color w:val="191F25"/>
+          <w:szCs w:val="21"/>
+        </w:rPr>
+      </w:pPr>
+      <w:r>
+        <w:rPr>
+          <w:rFonts w:ascii="微软雅黑" w:eastAsia="微软雅黑" w:hAnsi="微软雅黑" w:hint="eastAsia"/>
+          <w:color w:val="191F25"/>
+          <w:szCs w:val="21"/>
+        </w:rPr>
+        <w:t>git</w:t>
+      </w:r>
+      <w:r>
+        <w:rPr>
+          <w:rFonts w:ascii="微软雅黑" w:eastAsia="微软雅黑" w:hAnsi="微软雅黑"/>
+          <w:color w:val="191F25"/>
+          <w:szCs w:val="21"/>
+        </w:rPr>
+        <w:t xml:space="preserve"> reset –hard </w:t>
+      </w:r>
+      <w:r>
+        <w:rPr>
+          <w:rFonts w:ascii="微软雅黑" w:eastAsia="微软雅黑" w:hAnsi="微软雅黑" w:hint="eastAsia"/>
+          <w:color w:val="191F25"/>
+          <w:szCs w:val="21"/>
+        </w:rPr>
+        <w:t>&lt;</w:t>
+      </w:r>
+      <w:r>
+        <w:rPr>
+          <w:rFonts w:ascii="微软雅黑" w:eastAsia="微软雅黑" w:hAnsi="微软雅黑"/>
+          <w:color w:val="191F25"/>
+          <w:szCs w:val="21"/>
+        </w:rPr>
+        <w:t>HEAD&gt;</w:t>
+      </w:r>
+      <w:r>
+        <w:rPr>
+          <w:rFonts w:ascii="微软雅黑" w:eastAsia="微软雅黑" w:hAnsi="微软雅黑"/>
+          <w:color w:val="191F25"/>
+          <w:szCs w:val="21"/>
+        </w:rPr>
+        <w:t xml:space="preserve"> </w:t>
+      </w:r>
+      <w:r>
+        <w:rPr>
+          <w:rFonts w:ascii="微软雅黑" w:eastAsia="微软雅黑" w:hAnsi="微软雅黑" w:hint="eastAsia"/>
+          <w:color w:val="191F25"/>
+          <w:szCs w:val="21"/>
+        </w:rPr>
+        <w:t>： &lt;</w:t>
+      </w:r>
+      <w:r>
+        <w:rPr>
+          <w:rFonts w:ascii="微软雅黑" w:eastAsia="微软雅黑" w:hAnsi="微软雅黑"/>
+          <w:color w:val="191F25"/>
+          <w:szCs w:val="21"/>
+        </w:rPr>
+        <w:t xml:space="preserve">HEAD&gt; </w:t>
+      </w:r>
+      <w:r>
+        <w:rPr>
+          <w:rFonts w:ascii="微软雅黑" w:eastAsia="微软雅黑" w:hAnsi="微软雅黑" w:hint="eastAsia"/>
+          <w:color w:val="191F25"/>
+          <w:szCs w:val="21"/>
+        </w:rPr>
+        <w:t>： 前方字符串识别码</w:t>
+      </w:r>
+    </w:p>
+    <w:p>
+      <w:pPr>
+        <w:pStyle w:val="a6"/>
+        <w:widowControl/>
+        <w:shd w:val="clear" w:color="auto" w:fill="FFFFFF"/>
+        <w:ind w:left="420" w:firstLineChars="0" w:firstLine="0"/>
+        <w:jc w:val="left"/>
+        <w:outlineLvl w:val="0"/>
+        <w:rPr>
+          <w:rFonts w:ascii="微软雅黑" w:eastAsia="微软雅黑" w:hAnsi="微软雅黑" w:hint="eastAsia"/>
+          <w:color w:val="191F25"/>
+          <w:szCs w:val="21"/>
+        </w:rPr>
+      </w:pPr>
+      <w:bookmarkStart w:id="0" w:name="_GoBack"/>
+      <w:r>
+        <w:rPr>
+          <w:rFonts w:ascii="微软雅黑" w:eastAsia="微软雅黑" w:hAnsi="微软雅黑" w:hint="eastAsia"/>
+          <w:color w:val="191F25"/>
+          <w:szCs w:val="21"/>
+        </w:rPr>
+        <w:t>git</w:t>
+      </w:r>
+      <w:r>
+        <w:rPr>
+          <w:rFonts w:ascii="微软雅黑" w:eastAsia="微软雅黑" w:hAnsi="微软雅黑"/>
+          <w:color w:val="191F25"/>
+          <w:szCs w:val="21"/>
+        </w:rPr>
+        <w:t xml:space="preserve"> reset –hard qwerty</w:t>
+      </w:r>
+      <w:r>
+        <w:rPr>
+          <w:rFonts w:ascii="微软雅黑" w:eastAsia="微软雅黑" w:hAnsi="微软雅黑"/>
+          <w:color w:val="191F25"/>
+          <w:szCs w:val="21"/>
+        </w:rPr>
+        <w:t xml:space="preserve">   </w:t>
+      </w:r>
+      <w:r>
+        <w:rPr>
+          <w:rFonts w:ascii="微软雅黑" w:eastAsia="微软雅黑" w:hAnsi="微软雅黑" w:hint="eastAsia"/>
+          <w:color w:val="191F25"/>
+          <w:szCs w:val="21"/>
+        </w:rPr>
+        <w:t xml:space="preserve">： </w:t>
+      </w:r>
+      <w:r>
+        <w:rPr>
+          <w:rFonts w:ascii="微软雅黑" w:eastAsia="微软雅黑" w:hAnsi="微软雅黑"/>
+          <w:color w:val="191F25"/>
+          <w:szCs w:val="21"/>
+        </w:rPr>
+        <w:t>qwerty</w:t>
+      </w:r>
+      <w:r>
+        <w:rPr>
+          <w:rFonts w:ascii="微软雅黑" w:eastAsia="微软雅黑" w:hAnsi="微软雅黑" w:hint="eastAsia"/>
+          <w:color w:val="191F25"/>
+          <w:szCs w:val="21"/>
+        </w:rPr>
+        <w:t xml:space="preserve">： </w:t>
+      </w:r>
+      <w:r>
+        <w:rPr>
+          <w:rFonts w:ascii="微软雅黑" w:eastAsia="微软雅黑" w:hAnsi="微软雅黑" w:hint="eastAsia"/>
+          <w:color w:val="191F25"/>
+          <w:szCs w:val="21"/>
+        </w:rPr>
+        <w:t>前方字符串识别码</w:t>
+      </w:r>
+      <w:bookmarkEnd w:id="0"/>
+    </w:p>
+    <w:p>
+      <w:pPr>
         <w:widowControl/>
         <w:shd w:val="clear" w:color="auto" w:fill="FFFFFF"/>
         <w:jc w:val="left"/>
@@ -568,6 +868,14 @@
           <w:szCs w:val="21"/>
         </w:rPr>
         <w:br/>
+      </w:r>
+      <w:r>
+        <w:rPr>
+          <w:rFonts w:ascii="微软雅黑" w:eastAsia="微软雅黑" w:hAnsi="微软雅黑" w:hint="eastAsia"/>
+          <w:color w:val="191F25"/>
+          <w:szCs w:val="21"/>
+        </w:rPr>
+        <w:lastRenderedPageBreak/>
         <w:t>2.Modifed 工作区，未加入暂存区的</w:t>
       </w:r>
       <w:r>
@@ -612,7 +920,6 @@
           <w:szCs w:val="21"/>
           <w:shd w:val="pct15" w:color="auto" w:fill="FFFFFF"/>
         </w:rPr>
-        <w:lastRenderedPageBreak/>
         <w:t>git指令：</w:t>
       </w:r>
       <w:r>
@@ -1040,6 +1347,14 @@
           <w:szCs w:val="21"/>
         </w:rPr>
         <w:br/>
+      </w:r>
+      <w:r>
+        <w:rPr>
+          <w:rFonts w:ascii="微软雅黑" w:eastAsia="微软雅黑" w:hAnsi="微软雅黑" w:hint="eastAsia"/>
+          <w:color w:val="191F25"/>
+          <w:szCs w:val="21"/>
+        </w:rPr>
+        <w:lastRenderedPageBreak/>
         <w:t xml:space="preserve">git config --global </w:t>
       </w:r>
       <w:proofErr w:type="spellStart"/>
@@ -1095,14 +1410,6 @@
           <w:szCs w:val="21"/>
         </w:rPr>
         <w:br/>
-      </w:r>
-      <w:r>
-        <w:rPr>
-          <w:rFonts w:ascii="微软雅黑" w:eastAsia="微软雅黑" w:hAnsi="微软雅黑" w:hint="eastAsia"/>
-          <w:color w:val="191F25"/>
-          <w:szCs w:val="21"/>
-        </w:rPr>
-        <w:lastRenderedPageBreak/>
         <w:t>git pull origin next：master ：取回origin主机的next分支，与本地的master分支合并</w:t>
       </w:r>
       <w:r>
@@ -1300,6 +1607,14 @@
           <w:szCs w:val="21"/>
         </w:rPr>
         <w:br/>
+      </w:r>
+      <w:r>
+        <w:rPr>
+          <w:rFonts w:ascii="微软雅黑" w:eastAsia="微软雅黑" w:hAnsi="微软雅黑" w:hint="eastAsia"/>
+          <w:color w:val="191F25"/>
+          <w:szCs w:val="21"/>
+        </w:rPr>
+        <w:lastRenderedPageBreak/>
         <w:t>git commit -am XXX //提交代码到本地缓存区域</w:t>
       </w:r>
       <w:r>
@@ -1327,234 +1642,412 @@
           <w:szCs w:val="21"/>
         </w:rPr>
         <w:br/>
-      </w:r>
-      <w:r>
-        <w:rPr>
-          <w:rFonts w:ascii="微软雅黑" w:eastAsia="微软雅黑" w:hAnsi="微软雅黑" w:hint="eastAsia"/>
-          <w:color w:val="191F25"/>
+        <w:t>git push origin 分支号 -f //强行推送代码到远端，（</w:t>
+      </w:r>
+      <w:proofErr w:type="spellStart"/>
+      <w:r>
+        <w:rPr>
+          <w:rFonts w:ascii="微软雅黑" w:eastAsia="微软雅黑" w:hAnsi="微软雅黑" w:hint="eastAsia"/>
+          <w:color w:val="191F25"/>
+          <w:szCs w:val="21"/>
+        </w:rPr>
+        <w:t>gitlab</w:t>
+      </w:r>
+      <w:proofErr w:type="spellEnd"/>
+      <w:r>
+        <w:rPr>
+          <w:rFonts w:ascii="微软雅黑" w:eastAsia="微软雅黑" w:hAnsi="微软雅黑" w:hint="eastAsia"/>
+          <w:color w:val="191F25"/>
+          <w:szCs w:val="21"/>
+        </w:rPr>
+        <w:t xml:space="preserve"> 上有些情况不允许你推送代码，比如你的版本领先master，但是你又不能去获取master代码， 有时候跳版本的时候会遇到这种问题）</w:t>
+      </w:r>
+      <w:r>
+        <w:rPr>
+          <w:rFonts w:ascii="微软雅黑" w:eastAsia="微软雅黑" w:hAnsi="微软雅黑" w:hint="eastAsia"/>
+          <w:color w:val="191F25"/>
+          <w:szCs w:val="21"/>
+        </w:rPr>
+        <w:br/>
+        <w:t>git merge 分支号 //合并当前和分支号的代码。</w:t>
+      </w:r>
+      <w:r>
+        <w:rPr>
+          <w:rFonts w:ascii="微软雅黑" w:eastAsia="微软雅黑" w:hAnsi="微软雅黑" w:hint="eastAsia"/>
+          <w:color w:val="191F25"/>
+          <w:szCs w:val="21"/>
+        </w:rPr>
+        <w:br/>
+        <w:t>git log //查看当前分支的本地提交记录</w:t>
+      </w:r>
+      <w:r>
+        <w:rPr>
+          <w:rFonts w:ascii="微软雅黑" w:eastAsia="微软雅黑" w:hAnsi="微软雅黑" w:hint="eastAsia"/>
+          <w:color w:val="191F25"/>
+          <w:szCs w:val="21"/>
+        </w:rPr>
+        <w:br/>
+        <w:t>git reset --hard 提交的UUID //把代码恢复到某次提交上去 （这个</w:t>
+      </w:r>
+      <w:proofErr w:type="spellStart"/>
+      <w:r>
+        <w:rPr>
+          <w:rFonts w:ascii="微软雅黑" w:eastAsia="微软雅黑" w:hAnsi="微软雅黑" w:hint="eastAsia"/>
+          <w:color w:val="191F25"/>
+          <w:szCs w:val="21"/>
+        </w:rPr>
+        <w:t>uuid</w:t>
+      </w:r>
+      <w:proofErr w:type="spellEnd"/>
+      <w:r>
+        <w:rPr>
+          <w:rFonts w:ascii="微软雅黑" w:eastAsia="微软雅黑" w:hAnsi="微软雅黑" w:hint="eastAsia"/>
+          <w:color w:val="191F25"/>
+          <w:szCs w:val="21"/>
+        </w:rPr>
+        <w:t>可以是本地，也可以是远端， 注意，这个命令非常好用。值得掌握。）</w:t>
+      </w:r>
+      <w:r>
+        <w:rPr>
+          <w:rFonts w:ascii="微软雅黑" w:eastAsia="微软雅黑" w:hAnsi="微软雅黑" w:hint="eastAsia"/>
+          <w:color w:val="191F25"/>
+          <w:szCs w:val="21"/>
+        </w:rPr>
+        <w:br/>
+        <w:t>在git的世界里，如果你提交过代码， 那么理论上他就已经存在于你的缓存里，就算没有push也可以通过其他手段找回来。 所以要勇于删除没用的代码和无用的文件， 将来需要时用git找回，会是聪明的做法，始终保持代码和文件系 统清洁。</w:t>
+      </w:r>
+      <w:r>
+        <w:rPr>
+          <w:rFonts w:ascii="微软雅黑" w:eastAsia="微软雅黑" w:hAnsi="微软雅黑" w:hint="eastAsia"/>
+          <w:color w:val="191F25"/>
+          <w:szCs w:val="21"/>
+        </w:rPr>
+        <w:br/>
+      </w:r>
+      <w:r>
+        <w:rPr>
+          <w:rFonts w:ascii="微软雅黑" w:eastAsia="微软雅黑" w:hAnsi="微软雅黑" w:hint="eastAsia"/>
+          <w:color w:val="191F25"/>
+          <w:szCs w:val="21"/>
+        </w:rPr>
+        <w:br/>
+      </w:r>
+      <w:r>
+        <w:rPr>
+          <w:rFonts w:ascii="微软雅黑" w:eastAsia="微软雅黑" w:hAnsi="微软雅黑" w:hint="eastAsia"/>
+          <w:b/>
+          <w:color w:val="191F25"/>
+          <w:szCs w:val="21"/>
+        </w:rPr>
+        <w:t>项目流程：当前分支：红色</w:t>
+      </w:r>
+      <w:r>
+        <w:rPr>
+          <w:rFonts w:ascii="微软雅黑" w:eastAsia="微软雅黑" w:hAnsi="微软雅黑" w:hint="eastAsia"/>
+          <w:color w:val="191F25"/>
+          <w:szCs w:val="21"/>
+        </w:rPr>
+        <w:br/>
+        <w:t>本地</w:t>
+      </w:r>
+      <w:r>
+        <w:rPr>
+          <w:rFonts w:ascii="微软雅黑" w:eastAsia="微软雅黑" w:hAnsi="微软雅黑" w:hint="eastAsia"/>
+          <w:color w:val="191F25"/>
+          <w:szCs w:val="21"/>
+        </w:rPr>
+        <w:t>环境</w:t>
+      </w:r>
+      <w:r>
+        <w:rPr>
+          <w:rFonts w:ascii="微软雅黑" w:eastAsia="微软雅黑" w:hAnsi="微软雅黑" w:hint="eastAsia"/>
+          <w:color w:val="191F25"/>
+          <w:szCs w:val="21"/>
+        </w:rPr>
+        <w:t>自测-&gt;发</w:t>
+      </w:r>
+      <w:r>
+        <w:rPr>
+          <w:rFonts w:ascii="微软雅黑" w:eastAsia="微软雅黑" w:hAnsi="微软雅黑" w:hint="eastAsia"/>
+          <w:color w:val="191F25"/>
+          <w:szCs w:val="21"/>
+        </w:rPr>
+        <w:t>预发环境（测试同学）</w:t>
+      </w:r>
+      <w:r>
+        <w:rPr>
+          <w:rFonts w:ascii="微软雅黑" w:eastAsia="微软雅黑" w:hAnsi="微软雅黑" w:hint="eastAsia"/>
+          <w:color w:val="191F25"/>
+          <w:szCs w:val="21"/>
+        </w:rPr>
+        <w:br/>
+        <w:t>克隆：git clone 网址(http/</w:t>
+      </w:r>
+      <w:proofErr w:type="spellStart"/>
+      <w:r>
+        <w:rPr>
+          <w:rFonts w:ascii="微软雅黑" w:eastAsia="微软雅黑" w:hAnsi="微软雅黑" w:hint="eastAsia"/>
+          <w:color w:val="191F25"/>
+          <w:szCs w:val="21"/>
+        </w:rPr>
+        <w:t>ssh</w:t>
+      </w:r>
+      <w:proofErr w:type="spellEnd"/>
+      <w:r>
+        <w:rPr>
+          <w:rFonts w:ascii="微软雅黑" w:eastAsia="微软雅黑" w:hAnsi="微软雅黑" w:hint="eastAsia"/>
+          <w:color w:val="191F25"/>
+          <w:szCs w:val="21"/>
+        </w:rPr>
+        <w:t>)</w:t>
+      </w:r>
+      <w:r>
+        <w:rPr>
+          <w:rFonts w:ascii="微软雅黑" w:eastAsia="微软雅黑" w:hAnsi="微软雅黑" w:hint="eastAsia"/>
+          <w:color w:val="191F25"/>
+          <w:szCs w:val="21"/>
+        </w:rPr>
+        <w:br/>
+        <w:t>修改完毕之后：</w:t>
+      </w:r>
+      <w:r>
+        <w:rPr>
+          <w:rFonts w:ascii="微软雅黑" w:eastAsia="微软雅黑" w:hAnsi="微软雅黑" w:hint="eastAsia"/>
+          <w:color w:val="191F25"/>
+          <w:szCs w:val="21"/>
+        </w:rPr>
+        <w:br/>
+        <w:t xml:space="preserve">git </w:t>
+      </w:r>
+      <w:proofErr w:type="gramStart"/>
+      <w:r>
+        <w:rPr>
+          <w:rFonts w:ascii="微软雅黑" w:eastAsia="微软雅黑" w:hAnsi="微软雅黑" w:hint="eastAsia"/>
+          <w:color w:val="191F25"/>
+          <w:szCs w:val="21"/>
+        </w:rPr>
+        <w:t>add .</w:t>
+      </w:r>
+      <w:proofErr w:type="gramEnd"/>
+      <w:r>
+        <w:rPr>
+          <w:rFonts w:ascii="微软雅黑" w:eastAsia="微软雅黑" w:hAnsi="微软雅黑" w:hint="eastAsia"/>
+          <w:color w:val="191F25"/>
+          <w:szCs w:val="21"/>
+        </w:rPr>
+        <w:t xml:space="preserve"> ：将所有的修改信息提交到暂存区（</w:t>
+      </w:r>
+      <w:r>
+        <w:rPr>
+          <w:rFonts w:ascii="微软雅黑" w:eastAsia="微软雅黑" w:hAnsi="微软雅黑" w:hint="eastAsia"/>
+          <w:color w:val="FF0000"/>
+          <w:szCs w:val="21"/>
+        </w:rPr>
+        <w:t>feat/</w:t>
+      </w:r>
+      <w:proofErr w:type="spellStart"/>
+      <w:r>
+        <w:rPr>
+          <w:rFonts w:ascii="微软雅黑" w:eastAsia="微软雅黑" w:hAnsi="微软雅黑" w:hint="eastAsia"/>
+          <w:color w:val="FF0000"/>
+          <w:szCs w:val="21"/>
+        </w:rPr>
+        <w:t>bailizhang</w:t>
+      </w:r>
+      <w:proofErr w:type="spellEnd"/>
+      <w:r>
+        <w:rPr>
+          <w:rFonts w:ascii="微软雅黑" w:eastAsia="微软雅黑" w:hAnsi="微软雅黑" w:hint="eastAsia"/>
+          <w:color w:val="FF0000"/>
+          <w:szCs w:val="21"/>
+        </w:rPr>
+        <w:t>）</w:t>
+      </w:r>
+      <w:r>
+        <w:rPr>
+          <w:rFonts w:ascii="微软雅黑" w:eastAsia="微软雅黑" w:hAnsi="微软雅黑" w:hint="eastAsia"/>
+          <w:color w:val="FF0000"/>
+          <w:szCs w:val="21"/>
+        </w:rPr>
+        <w:br/>
+      </w:r>
+      <w:r>
+        <w:rPr>
+          <w:rFonts w:ascii="微软雅黑" w:eastAsia="微软雅黑" w:hAnsi="微软雅黑" w:hint="eastAsia"/>
+          <w:color w:val="191F25"/>
+          <w:szCs w:val="21"/>
+        </w:rPr>
+        <w:t>git commit -m "" ：将暂存区的内容提交到版本库</w:t>
+      </w:r>
+      <w:r>
+        <w:rPr>
+          <w:rFonts w:ascii="微软雅黑" w:eastAsia="微软雅黑" w:hAnsi="微软雅黑" w:hint="eastAsia"/>
+          <w:color w:val="FF0000"/>
+          <w:szCs w:val="21"/>
+        </w:rPr>
+        <w:t>（feat/</w:t>
+      </w:r>
+      <w:proofErr w:type="spellStart"/>
+      <w:r>
+        <w:rPr>
+          <w:rFonts w:ascii="微软雅黑" w:eastAsia="微软雅黑" w:hAnsi="微软雅黑" w:hint="eastAsia"/>
+          <w:color w:val="FF0000"/>
+          <w:szCs w:val="21"/>
+        </w:rPr>
+        <w:t>bailizhang</w:t>
+      </w:r>
+      <w:proofErr w:type="spellEnd"/>
+      <w:r>
+        <w:rPr>
+          <w:rFonts w:ascii="微软雅黑" w:eastAsia="微软雅黑" w:hAnsi="微软雅黑" w:hint="eastAsia"/>
+          <w:color w:val="FF0000"/>
+          <w:szCs w:val="21"/>
+        </w:rPr>
+        <w:t>）</w:t>
+      </w:r>
+      <w:r>
+        <w:rPr>
+          <w:rFonts w:ascii="微软雅黑" w:eastAsia="微软雅黑" w:hAnsi="微软雅黑" w:hint="eastAsia"/>
+          <w:color w:val="FF0000"/>
+          <w:szCs w:val="21"/>
+        </w:rPr>
+        <w:br/>
+      </w:r>
+      <w:r>
+        <w:rPr>
+          <w:rFonts w:ascii="微软雅黑" w:eastAsia="微软雅黑" w:hAnsi="微软雅黑" w:hint="eastAsia"/>
+          <w:color w:val="191F25"/>
+          <w:szCs w:val="21"/>
+        </w:rPr>
+        <w:t>git pull origin 分支（自己本地的）：将远程分支的代码拉下来，进行更新对比</w:t>
+      </w:r>
+      <w:r>
+        <w:rPr>
+          <w:rFonts w:ascii="微软雅黑" w:eastAsia="微软雅黑" w:hAnsi="微软雅黑" w:hint="eastAsia"/>
+          <w:color w:val="FF0000"/>
           <w:szCs w:val="21"/>
         </w:rPr>
         <w:lastRenderedPageBreak/>
-        <w:t>git push origin 分支号 -f //强行推送代码到远端，（</w:t>
+        <w:t>（feat/</w:t>
       </w:r>
       <w:proofErr w:type="spellStart"/>
       <w:r>
         <w:rPr>
           <w:rFonts w:ascii="微软雅黑" w:eastAsia="微软雅黑" w:hAnsi="微软雅黑" w:hint="eastAsia"/>
-          <w:color w:val="191F25"/>
-          <w:szCs w:val="21"/>
-        </w:rPr>
-        <w:t>gitlab</w:t>
+          <w:color w:val="FF0000"/>
+          <w:szCs w:val="21"/>
+        </w:rPr>
+        <w:t>bailizhang</w:t>
       </w:r>
       <w:proofErr w:type="spellEnd"/>
       <w:r>
         <w:rPr>
           <w:rFonts w:ascii="微软雅黑" w:eastAsia="微软雅黑" w:hAnsi="微软雅黑" w:hint="eastAsia"/>
-          <w:color w:val="191F25"/>
-          <w:szCs w:val="21"/>
-        </w:rPr>
-        <w:t xml:space="preserve"> 上有些情况不允许你推送代码，比如你的版本领先master，但是你又不能去获取master代码， 有时候跳版本的时候会遇到这种问题）</w:t>
-      </w:r>
-      <w:r>
-        <w:rPr>
-          <w:rFonts w:ascii="微软雅黑" w:eastAsia="微软雅黑" w:hAnsi="微软雅黑" w:hint="eastAsia"/>
-          <w:color w:val="191F25"/>
-          <w:szCs w:val="21"/>
-        </w:rPr>
-        <w:br/>
-        <w:t>git merge 分支号 //合并当前和分支号的代码。</w:t>
-      </w:r>
-      <w:r>
-        <w:rPr>
-          <w:rFonts w:ascii="微软雅黑" w:eastAsia="微软雅黑" w:hAnsi="微软雅黑" w:hint="eastAsia"/>
-          <w:color w:val="191F25"/>
-          <w:szCs w:val="21"/>
-        </w:rPr>
-        <w:br/>
-        <w:t>git log //查看当前分支的本地提交记录</w:t>
-      </w:r>
-      <w:r>
-        <w:rPr>
-          <w:rFonts w:ascii="微软雅黑" w:eastAsia="微软雅黑" w:hAnsi="微软雅黑" w:hint="eastAsia"/>
-          <w:color w:val="191F25"/>
-          <w:szCs w:val="21"/>
-        </w:rPr>
-        <w:br/>
-        <w:t>git reset --hard 提交的UUID //把代码恢复到某次提交上去 （这个</w:t>
+          <w:color w:val="FF0000"/>
+          <w:szCs w:val="21"/>
+        </w:rPr>
+        <w:t>）</w:t>
+      </w:r>
+      <w:r>
+        <w:rPr>
+          <w:rFonts w:ascii="微软雅黑" w:eastAsia="微软雅黑" w:hAnsi="微软雅黑" w:hint="eastAsia"/>
+          <w:color w:val="FF0000"/>
+          <w:szCs w:val="21"/>
+        </w:rPr>
+        <w:br/>
+      </w:r>
+      <w:r>
+        <w:rPr>
+          <w:rFonts w:ascii="微软雅黑" w:eastAsia="微软雅黑" w:hAnsi="微软雅黑" w:hint="eastAsia"/>
+          <w:color w:val="191F25"/>
+          <w:szCs w:val="21"/>
+        </w:rPr>
+        <w:t>git push origin 分支（自己远程的）：将本地分支的代码推上去</w:t>
+      </w:r>
+      <w:r>
+        <w:rPr>
+          <w:rFonts w:ascii="微软雅黑" w:eastAsia="微软雅黑" w:hAnsi="微软雅黑" w:hint="eastAsia"/>
+          <w:color w:val="FF0000"/>
+          <w:szCs w:val="21"/>
+        </w:rPr>
+        <w:t>（feat/</w:t>
       </w:r>
       <w:proofErr w:type="spellStart"/>
       <w:r>
         <w:rPr>
           <w:rFonts w:ascii="微软雅黑" w:eastAsia="微软雅黑" w:hAnsi="微软雅黑" w:hint="eastAsia"/>
-          <w:color w:val="191F25"/>
-          <w:szCs w:val="21"/>
-        </w:rPr>
-        <w:t>uuid</w:t>
+          <w:color w:val="FF0000"/>
+          <w:szCs w:val="21"/>
+        </w:rPr>
+        <w:t>bailizhang</w:t>
       </w:r>
       <w:proofErr w:type="spellEnd"/>
       <w:r>
         <w:rPr>
           <w:rFonts w:ascii="微软雅黑" w:eastAsia="微软雅黑" w:hAnsi="微软雅黑" w:hint="eastAsia"/>
-          <w:color w:val="191F25"/>
-          <w:szCs w:val="21"/>
-        </w:rPr>
-        <w:t>可以是本地，也可以是远端， 注意，这个命令非常好用。值得掌握。）</w:t>
-      </w:r>
-      <w:r>
-        <w:rPr>
-          <w:rFonts w:ascii="微软雅黑" w:eastAsia="微软雅黑" w:hAnsi="微软雅黑" w:hint="eastAsia"/>
-          <w:color w:val="191F25"/>
-          <w:szCs w:val="21"/>
-        </w:rPr>
-        <w:br/>
-        <w:t>在git的世界里，如果你提交过代码， 那么理论上他就已经存在于你的缓存里，就算没有push也可以通过其他手段找回来。 所以要勇于删除没用的代码和无用的文件， 将来需要时用git找回，会是聪明的做法，始终保持代码和文件系 统清洁。</w:t>
-      </w:r>
-      <w:r>
-        <w:rPr>
-          <w:rFonts w:ascii="微软雅黑" w:eastAsia="微软雅黑" w:hAnsi="微软雅黑" w:hint="eastAsia"/>
-          <w:color w:val="191F25"/>
-          <w:szCs w:val="21"/>
-        </w:rPr>
-        <w:br/>
-      </w:r>
-      <w:r>
-        <w:rPr>
-          <w:rFonts w:ascii="微软雅黑" w:eastAsia="微软雅黑" w:hAnsi="微软雅黑" w:hint="eastAsia"/>
-          <w:color w:val="191F25"/>
-          <w:szCs w:val="21"/>
-        </w:rPr>
-        <w:br/>
-      </w:r>
-      <w:r>
-        <w:rPr>
-          <w:rFonts w:ascii="微软雅黑" w:eastAsia="微软雅黑" w:hAnsi="微软雅黑" w:hint="eastAsia"/>
-          <w:b/>
-          <w:color w:val="191F25"/>
-          <w:szCs w:val="21"/>
-        </w:rPr>
-        <w:t>项目流程：当前分支：红色</w:t>
-      </w:r>
-      <w:r>
-        <w:rPr>
-          <w:rFonts w:ascii="微软雅黑" w:eastAsia="微软雅黑" w:hAnsi="微软雅黑" w:hint="eastAsia"/>
-          <w:color w:val="191F25"/>
-          <w:szCs w:val="21"/>
-        </w:rPr>
-        <w:br/>
-        <w:t>本地</w:t>
-      </w:r>
-      <w:r>
-        <w:rPr>
-          <w:rFonts w:ascii="微软雅黑" w:eastAsia="微软雅黑" w:hAnsi="微软雅黑" w:hint="eastAsia"/>
-          <w:color w:val="191F25"/>
-          <w:szCs w:val="21"/>
-        </w:rPr>
-        <w:t>环境</w:t>
-      </w:r>
-      <w:r>
-        <w:rPr>
-          <w:rFonts w:ascii="微软雅黑" w:eastAsia="微软雅黑" w:hAnsi="微软雅黑" w:hint="eastAsia"/>
-          <w:color w:val="191F25"/>
-          <w:szCs w:val="21"/>
-        </w:rPr>
-        <w:t>自测-&gt;发</w:t>
-      </w:r>
-      <w:r>
-        <w:rPr>
-          <w:rFonts w:ascii="微软雅黑" w:eastAsia="微软雅黑" w:hAnsi="微软雅黑" w:hint="eastAsia"/>
-          <w:color w:val="191F25"/>
-          <w:szCs w:val="21"/>
-        </w:rPr>
-        <w:t>预发环境（测试同学）</w:t>
-      </w:r>
-      <w:r>
-        <w:rPr>
-          <w:rFonts w:ascii="微软雅黑" w:eastAsia="微软雅黑" w:hAnsi="微软雅黑" w:hint="eastAsia"/>
-          <w:color w:val="191F25"/>
-          <w:szCs w:val="21"/>
-        </w:rPr>
-        <w:br/>
-        <w:t>克隆：git clone 网址(http/</w:t>
+          <w:color w:val="FF0000"/>
+          <w:szCs w:val="21"/>
+        </w:rPr>
+        <w:t>）</w:t>
+      </w:r>
+      <w:r>
+        <w:rPr>
+          <w:rFonts w:ascii="微软雅黑" w:eastAsia="微软雅黑" w:hAnsi="微软雅黑" w:hint="eastAsia"/>
+          <w:color w:val="191F25"/>
+          <w:szCs w:val="21"/>
+        </w:rPr>
+        <w:br/>
+        <w:t>git checkout daily/0.1.6 ：切换成本地日程分支</w:t>
+      </w:r>
+      <w:r>
+        <w:rPr>
+          <w:rFonts w:ascii="微软雅黑" w:eastAsia="微软雅黑" w:hAnsi="微软雅黑" w:hint="eastAsia"/>
+          <w:color w:val="FF0000"/>
+          <w:szCs w:val="21"/>
+        </w:rPr>
+        <w:t>（feat/</w:t>
       </w:r>
       <w:proofErr w:type="spellStart"/>
       <w:r>
         <w:rPr>
           <w:rFonts w:ascii="微软雅黑" w:eastAsia="微软雅黑" w:hAnsi="微软雅黑" w:hint="eastAsia"/>
-          <w:color w:val="191F25"/>
-          <w:szCs w:val="21"/>
-        </w:rPr>
-        <w:t>ssh</w:t>
+          <w:color w:val="FF0000"/>
+          <w:szCs w:val="21"/>
+        </w:rPr>
+        <w:t>bailizhang</w:t>
       </w:r>
       <w:proofErr w:type="spellEnd"/>
       <w:r>
         <w:rPr>
           <w:rFonts w:ascii="微软雅黑" w:eastAsia="微软雅黑" w:hAnsi="微软雅黑" w:hint="eastAsia"/>
-          <w:color w:val="191F25"/>
-          <w:szCs w:val="21"/>
-        </w:rPr>
-        <w:t>)</w:t>
-      </w:r>
-      <w:r>
-        <w:rPr>
-          <w:rFonts w:ascii="微软雅黑" w:eastAsia="微软雅黑" w:hAnsi="微软雅黑" w:hint="eastAsia"/>
-          <w:color w:val="191F25"/>
-          <w:szCs w:val="21"/>
-        </w:rPr>
-        <w:br/>
-        <w:t>修改完毕之后：</w:t>
-      </w:r>
-      <w:r>
-        <w:rPr>
-          <w:rFonts w:ascii="微软雅黑" w:eastAsia="微软雅黑" w:hAnsi="微软雅黑" w:hint="eastAsia"/>
-          <w:color w:val="191F25"/>
-          <w:szCs w:val="21"/>
-        </w:rPr>
-        <w:br/>
-        <w:t xml:space="preserve">git </w:t>
-      </w:r>
-      <w:proofErr w:type="gramStart"/>
-      <w:r>
-        <w:rPr>
-          <w:rFonts w:ascii="微软雅黑" w:eastAsia="微软雅黑" w:hAnsi="微软雅黑" w:hint="eastAsia"/>
-          <w:color w:val="191F25"/>
-          <w:szCs w:val="21"/>
-        </w:rPr>
-        <w:t>add .</w:t>
-      </w:r>
-      <w:proofErr w:type="gramEnd"/>
-      <w:r>
-        <w:rPr>
-          <w:rFonts w:ascii="微软雅黑" w:eastAsia="微软雅黑" w:hAnsi="微软雅黑" w:hint="eastAsia"/>
-          <w:color w:val="191F25"/>
-          <w:szCs w:val="21"/>
-        </w:rPr>
-        <w:t xml:space="preserve"> ：将所有的修改信息提交到暂存区（</w:t>
-      </w:r>
-      <w:r>
-        <w:rPr>
-          <w:rFonts w:ascii="微软雅黑" w:eastAsia="微软雅黑" w:hAnsi="微软雅黑" w:hint="eastAsia"/>
           <w:color w:val="FF0000"/>
           <w:szCs w:val="21"/>
         </w:rPr>
-        <w:t>feat/</w:t>
-      </w:r>
-      <w:proofErr w:type="spellStart"/>
+        <w:t>）—&gt;（daily/0.1.6）</w:t>
+      </w:r>
       <w:r>
         <w:rPr>
           <w:rFonts w:ascii="微软雅黑" w:eastAsia="微软雅黑" w:hAnsi="微软雅黑" w:hint="eastAsia"/>
           <w:color w:val="FF0000"/>
           <w:szCs w:val="21"/>
         </w:rPr>
-        <w:t>bailizhang</w:t>
-      </w:r>
-      <w:proofErr w:type="spellEnd"/>
+        <w:br/>
+      </w:r>
+      <w:r>
+        <w:rPr>
+          <w:rFonts w:ascii="微软雅黑" w:eastAsia="微软雅黑" w:hAnsi="微软雅黑" w:hint="eastAsia"/>
+          <w:color w:val="191F25"/>
+          <w:szCs w:val="21"/>
+        </w:rPr>
+        <w:t xml:space="preserve">git pull origin daily/0.1.6 ：拉取远程日常分支，进行更新对比 </w:t>
+      </w:r>
       <w:r>
         <w:rPr>
           <w:rFonts w:ascii="微软雅黑" w:eastAsia="微软雅黑" w:hAnsi="微软雅黑" w:hint="eastAsia"/>
           <w:color w:val="FF0000"/>
           <w:szCs w:val="21"/>
         </w:rPr>
-        <w:t>）</w:t>
+        <w:t>（daily/0.1.6）</w:t>
       </w:r>
       <w:r>
         <w:rPr>
@@ -1570,202 +2063,6 @@
           <w:color w:val="191F25"/>
           <w:szCs w:val="21"/>
         </w:rPr>
-        <w:t>git commit -m "" ：将暂存区的内容提交到版本库</w:t>
-      </w:r>
-      <w:r>
-        <w:rPr>
-          <w:rFonts w:ascii="微软雅黑" w:eastAsia="微软雅黑" w:hAnsi="微软雅黑" w:hint="eastAsia"/>
-          <w:color w:val="FF0000"/>
-          <w:szCs w:val="21"/>
-        </w:rPr>
-        <w:t>（feat/</w:t>
-      </w:r>
-      <w:proofErr w:type="spellStart"/>
-      <w:r>
-        <w:rPr>
-          <w:rFonts w:ascii="微软雅黑" w:eastAsia="微软雅黑" w:hAnsi="微软雅黑" w:hint="eastAsia"/>
-          <w:color w:val="FF0000"/>
-          <w:szCs w:val="21"/>
-        </w:rPr>
-        <w:t>bailizhang</w:t>
-      </w:r>
-      <w:proofErr w:type="spellEnd"/>
-      <w:r>
-        <w:rPr>
-          <w:rFonts w:ascii="微软雅黑" w:eastAsia="微软雅黑" w:hAnsi="微软雅黑" w:hint="eastAsia"/>
-          <w:color w:val="FF0000"/>
-          <w:szCs w:val="21"/>
-        </w:rPr>
-        <w:t>）</w:t>
-      </w:r>
-      <w:r>
-        <w:rPr>
-          <w:rFonts w:ascii="微软雅黑" w:eastAsia="微软雅黑" w:hAnsi="微软雅黑" w:hint="eastAsia"/>
-          <w:color w:val="FF0000"/>
-          <w:szCs w:val="21"/>
-        </w:rPr>
-        <w:br/>
-      </w:r>
-      <w:r>
-        <w:rPr>
-          <w:rFonts w:ascii="微软雅黑" w:eastAsia="微软雅黑" w:hAnsi="微软雅黑" w:hint="eastAsia"/>
-          <w:color w:val="191F25"/>
-          <w:szCs w:val="21"/>
-        </w:rPr>
-        <w:t>git pull origin 分支（自己本地的）：将远程分支的代码拉下来，进</w:t>
-      </w:r>
-      <w:bookmarkStart w:id="0" w:name="_GoBack"/>
-      <w:bookmarkEnd w:id="0"/>
-      <w:r>
-        <w:rPr>
-          <w:rFonts w:ascii="微软雅黑" w:eastAsia="微软雅黑" w:hAnsi="微软雅黑" w:hint="eastAsia"/>
-          <w:color w:val="191F25"/>
-          <w:szCs w:val="21"/>
-        </w:rPr>
-        <w:t>行更新对比</w:t>
-      </w:r>
-      <w:r>
-        <w:rPr>
-          <w:rFonts w:ascii="微软雅黑" w:eastAsia="微软雅黑" w:hAnsi="微软雅黑" w:hint="eastAsia"/>
-          <w:color w:val="FF0000"/>
-          <w:szCs w:val="21"/>
-        </w:rPr>
-        <w:t>（feat/</w:t>
-      </w:r>
-      <w:proofErr w:type="spellStart"/>
-      <w:r>
-        <w:rPr>
-          <w:rFonts w:ascii="微软雅黑" w:eastAsia="微软雅黑" w:hAnsi="微软雅黑" w:hint="eastAsia"/>
-          <w:color w:val="FF0000"/>
-          <w:szCs w:val="21"/>
-        </w:rPr>
-        <w:t>bailizhang</w:t>
-      </w:r>
-      <w:proofErr w:type="spellEnd"/>
-      <w:r>
-        <w:rPr>
-          <w:rFonts w:ascii="微软雅黑" w:eastAsia="微软雅黑" w:hAnsi="微软雅黑" w:hint="eastAsia"/>
-          <w:color w:val="FF0000"/>
-          <w:szCs w:val="21"/>
-        </w:rPr>
-        <w:t>）</w:t>
-      </w:r>
-      <w:r>
-        <w:rPr>
-          <w:rFonts w:ascii="微软雅黑" w:eastAsia="微软雅黑" w:hAnsi="微软雅黑" w:hint="eastAsia"/>
-          <w:color w:val="FF0000"/>
-          <w:szCs w:val="21"/>
-        </w:rPr>
-        <w:br/>
-      </w:r>
-      <w:r>
-        <w:rPr>
-          <w:rFonts w:ascii="微软雅黑" w:eastAsia="微软雅黑" w:hAnsi="微软雅黑" w:hint="eastAsia"/>
-          <w:color w:val="191F25"/>
-          <w:szCs w:val="21"/>
-        </w:rPr>
-        <w:t>git push origin 分支（自己远程的）：将本地分支的代码推上去</w:t>
-      </w:r>
-      <w:r>
-        <w:rPr>
-          <w:rFonts w:ascii="微软雅黑" w:eastAsia="微软雅黑" w:hAnsi="微软雅黑" w:hint="eastAsia"/>
-          <w:color w:val="FF0000"/>
-          <w:szCs w:val="21"/>
-        </w:rPr>
-        <w:t>（feat/</w:t>
-      </w:r>
-      <w:proofErr w:type="spellStart"/>
-      <w:r>
-        <w:rPr>
-          <w:rFonts w:ascii="微软雅黑" w:eastAsia="微软雅黑" w:hAnsi="微软雅黑" w:hint="eastAsia"/>
-          <w:color w:val="FF0000"/>
-          <w:szCs w:val="21"/>
-        </w:rPr>
-        <w:t>bailizhang</w:t>
-      </w:r>
-      <w:proofErr w:type="spellEnd"/>
-      <w:r>
-        <w:rPr>
-          <w:rFonts w:ascii="微软雅黑" w:eastAsia="微软雅黑" w:hAnsi="微软雅黑" w:hint="eastAsia"/>
-          <w:color w:val="FF0000"/>
-          <w:szCs w:val="21"/>
-        </w:rPr>
-        <w:t>）</w:t>
-      </w:r>
-      <w:r>
-        <w:rPr>
-          <w:rFonts w:ascii="微软雅黑" w:eastAsia="微软雅黑" w:hAnsi="微软雅黑" w:hint="eastAsia"/>
-          <w:color w:val="191F25"/>
-          <w:szCs w:val="21"/>
-        </w:rPr>
-        <w:br/>
-        <w:t>git checkout daily/0.1.6 ：切换成本地日程分支</w:t>
-      </w:r>
-      <w:r>
-        <w:rPr>
-          <w:rFonts w:ascii="微软雅黑" w:eastAsia="微软雅黑" w:hAnsi="微软雅黑" w:hint="eastAsia"/>
-          <w:color w:val="FF0000"/>
-          <w:szCs w:val="21"/>
-        </w:rPr>
-        <w:t>（feat/</w:t>
-      </w:r>
-      <w:proofErr w:type="spellStart"/>
-      <w:r>
-        <w:rPr>
-          <w:rFonts w:ascii="微软雅黑" w:eastAsia="微软雅黑" w:hAnsi="微软雅黑" w:hint="eastAsia"/>
-          <w:color w:val="FF0000"/>
-          <w:szCs w:val="21"/>
-        </w:rPr>
-        <w:t>bailizhang</w:t>
-      </w:r>
-      <w:proofErr w:type="spellEnd"/>
-      <w:r>
-        <w:rPr>
-          <w:rFonts w:ascii="微软雅黑" w:eastAsia="微软雅黑" w:hAnsi="微软雅黑" w:hint="eastAsia"/>
-          <w:color w:val="FF0000"/>
-          <w:szCs w:val="21"/>
-        </w:rPr>
-        <w:t>）—&gt;（daily/0.1.6）</w:t>
-      </w:r>
-      <w:r>
-        <w:rPr>
-          <w:rFonts w:ascii="微软雅黑" w:eastAsia="微软雅黑" w:hAnsi="微软雅黑" w:hint="eastAsia"/>
-          <w:color w:val="FF0000"/>
-          <w:szCs w:val="21"/>
-        </w:rPr>
-        <w:br/>
-      </w:r>
-      <w:r>
-        <w:rPr>
-          <w:rFonts w:ascii="微软雅黑" w:eastAsia="微软雅黑" w:hAnsi="微软雅黑" w:hint="eastAsia"/>
-          <w:color w:val="191F25"/>
-          <w:szCs w:val="21"/>
-        </w:rPr>
-        <w:t xml:space="preserve">git pull origin daily/0.1.6 ：拉取远程日常分支，进行更新对比 </w:t>
-      </w:r>
-      <w:r>
-        <w:rPr>
-          <w:rFonts w:ascii="微软雅黑" w:eastAsia="微软雅黑" w:hAnsi="微软雅黑" w:hint="eastAsia"/>
-          <w:color w:val="FF0000"/>
-          <w:szCs w:val="21"/>
-        </w:rPr>
-        <w:t>（daily/0.1.6）</w:t>
-      </w:r>
-      <w:r>
-        <w:rPr>
-          <w:rFonts w:ascii="微软雅黑" w:eastAsia="微软雅黑" w:hAnsi="微软雅黑" w:hint="eastAsia"/>
-          <w:color w:val="FF0000"/>
-          <w:szCs w:val="21"/>
-        </w:rPr>
-        <w:br/>
-      </w:r>
-      <w:r>
-        <w:rPr>
-          <w:rFonts w:ascii="微软雅黑" w:eastAsia="微软雅黑" w:hAnsi="微软雅黑" w:hint="eastAsia"/>
-          <w:color w:val="191F25"/>
-          <w:szCs w:val="21"/>
-        </w:rPr>
-        <w:lastRenderedPageBreak/>
         <w:t>git merge origin feat/</w:t>
       </w:r>
       <w:proofErr w:type="spellStart"/>
@@ -1880,7 +2177,7 @@
   <w:abstractNum w:abstractNumId="0" w15:restartNumberingAfterBreak="0">
     <w:nsid w:val="08FE3251"/>
     <w:multiLevelType w:val="hybridMultilevel"/>
-    <w:tmpl w:val="2EC45B14"/>
+    <w:tmpl w:val="CC683888"/>
     <w:lvl w:ilvl="0" w:tplc="04090001">
       <w:start w:val="1"/>
       <w:numFmt w:val="bullet"/>
@@ -1893,7 +2190,7 @@
         <w:rFonts w:ascii="Wingdings" w:hAnsi="Wingdings" w:hint="default"/>
       </w:rPr>
     </w:lvl>
-    <w:lvl w:ilvl="1" w:tplc="04090003" w:tentative="1">
+    <w:lvl w:ilvl="1" w:tplc="04090003">
       <w:start w:val="1"/>
       <w:numFmt w:val="bullet"/>
       <w:lvlText w:val=""/>

</xml_diff>